<commit_message>
performed thinning and fft on unraveled spirals
</commit_message>
<xml_diff>
--- a/Literature/links-to-papers.docx
+++ b/Literature/links-to-papers.docx
@@ -120,7 +120,19 @@
           <w:rPr>
             <w:rStyle w:val="Hyperlink"/>
           </w:rPr>
-          <w:t>https://wwwp.fc.unesp.br/~papa/pub/datasets/Handpd/</w:t>
+          <w:t>https://w</w:t>
+        </w:r>
+        <w:r>
+          <w:rPr>
+            <w:rStyle w:val="Hyperlink"/>
+          </w:rPr>
+          <w:t xml:space="preserve"> b</w:t>
+        </w:r>
+        <w:r>
+          <w:rPr>
+            <w:rStyle w:val="Hyperlink"/>
+          </w:rPr>
+          <w:t>wwp.fc.unesp.br/~papa/pub/datasets/Handpd/</w:t>
         </w:r>
       </w:hyperlink>
       <w:r>

</xml_diff>